<commit_message>
Replace CMPT276RequirementsDoc.docx With Updated Document
</commit_message>
<xml_diff>
--- a/Requirements/CMPT276RequirementsDoc.docx
+++ b/Requirements/CMPT276RequirementsDoc.docx
@@ -10,6 +10,7 @@
           <w:docPartUnique/>
         </w:docPartObj>
       </w:sdtPr>
+      <w:sdtEndPr/>
       <w:sdtContent>
         <w:p/>
         <w:tbl>
@@ -44,6 +45,7 @@
                 <w:dataBinding w:prefixMappings="xmlns:ns0='http://schemas.openxmlformats.org/officeDocument/2006/extended-properties'" w:xpath="/ns0:Properties[1]/ns0:Company[1]" w:storeItemID="{6668398D-A668-4E3E-A5EB-62B293D839F1}"/>
                 <w:text/>
               </w:sdtPr>
+              <w:sdtEndPr/>
               <w:sdtContent>
                 <w:tc>
                   <w:tcPr>
@@ -97,6 +99,7 @@
                   <w:dataBinding w:prefixMappings="xmlns:ns0='http://schemas.openxmlformats.org/package/2006/metadata/core-properties' xmlns:ns1='http://purl.org/dc/elements/1.1/'" w:xpath="/ns0:coreProperties[1]/ns1:title[1]" w:storeItemID="{6C3C8BC8-F283-45AE-878A-BAB7291924A1}"/>
                   <w:text/>
                 </w:sdtPr>
+                <w:sdtEndPr/>
                 <w:sdtContent>
                   <w:p>
                     <w:pPr>
@@ -142,8 +145,6 @@
                     <w:sz w:val="24"/>
                   </w:rPr>
                 </w:pPr>
-                <w:bookmarkStart w:id="0" w:name="_GoBack"/>
-                <w:bookmarkEnd w:id="0"/>
               </w:p>
             </w:tc>
           </w:tr>
@@ -183,6 +184,7 @@
                   <w:dataBinding w:prefixMappings="xmlns:ns0='http://schemas.openxmlformats.org/package/2006/metadata/core-properties' xmlns:ns1='http://purl.org/dc/elements/1.1/'" w:xpath="/ns0:coreProperties[1]/ns1:creator[1]" w:storeItemID="{6C3C8BC8-F283-45AE-878A-BAB7291924A1}"/>
                   <w:text/>
                 </w:sdtPr>
+                <w:sdtEndPr/>
                 <w:sdtContent>
                   <w:p>
                     <w:pPr>
@@ -272,6 +274,7 @@
         </w:numPr>
       </w:pPr>
       <w:r>
+        <w:lastRenderedPageBreak/>
         <w:t>Domain:</w:t>
       </w:r>
     </w:p>
@@ -293,7 +296,13 @@
         <w:t>The</w:t>
       </w:r>
       <w:r>
-        <w:t xml:space="preserve"> application we will develop will be a drag-and-drop puzzle game that allows people to learn how to code in Java. The concept will be similar to the way code.org (</w:t>
+        <w:t xml:space="preserve"> application we will develop will be a drag-and-drop puzzle game that allows people to learn how to code in Java</w:t>
+      </w:r>
+      <w:r>
+        <w:t>, C++, and Python</w:t>
+      </w:r>
+      <w:r>
+        <w:t>. The concept will be similar to the way code.org (</w:t>
       </w:r>
       <w:hyperlink r:id="rId5" w:history="1">
         <w:r>
@@ -329,6 +338,9 @@
       <w:r>
         <w:t>It will be specifically geared towards people wanting to learn Java</w:t>
       </w:r>
+      <w:r>
+        <w:t>, C++, and Python</w:t>
+      </w:r>
     </w:p>
     <w:p>
       <w:pPr>
@@ -354,7 +366,13 @@
         <w:t xml:space="preserve"> Tynker; you will be working </w:t>
       </w:r>
       <w:r>
-        <w:t>on real Java code puzzles, with modules that create real Java code</w:t>
+        <w:t>on real Java</w:t>
+      </w:r>
+      <w:r>
+        <w:t>, C++, and Python</w:t>
+      </w:r>
+      <w:r>
+        <w:t xml:space="preserve"> code puzzles, with modules that create real Java code</w:t>
       </w:r>
     </w:p>
     <w:p>
@@ -408,7 +426,21 @@
         <w:t xml:space="preserve">and engaging </w:t>
       </w:r>
       <w:r>
-        <w:t xml:space="preserve">way? Poring over documentation and programming books can get boring very quickly. Videos on YouTube may show you what to do, but they might not actually engage you in the learning process. As well, you may not have the time to invest in reading lots of pages of code or watching an entire series of videos. This app will aim to teach Java in logical increments within a short period of time, while engaging the user </w:t>
+        <w:t>way? Poring over documentation and programming books can get boring very quickly. Videos on YouTube may show you what to do, but they might not actually engage you in the learning process. As well, you may not have the time to invest in reading lots of pages of code or watching an entire series of videos. This app will aim to teach Java</w:t>
+      </w:r>
+      <w:r>
+        <w:t>, C++, and Python</w:t>
+      </w:r>
+      <w:r>
+        <w:t xml:space="preserve"> in logical increments within a short </w:t>
+      </w:r>
+      <w:proofErr w:type="gramStart"/>
+      <w:r>
+        <w:t>period of time</w:t>
+      </w:r>
+      <w:proofErr w:type="gramEnd"/>
+      <w:r>
+        <w:t xml:space="preserve">, while engaging the user </w:t>
       </w:r>
       <w:r>
         <w:t>and challenging them in a way that will make what is being taught stick in their heads.</w:t>
@@ -441,7 +473,13 @@
         <w:ind w:left="1440"/>
       </w:pPr>
       <w:r>
-        <w:t>As mentioned previously, our audience will be young adults and up who want to learn how to code in Java, but want to do it in a way that is:</w:t>
+        <w:t>As mentioned previously, our audience will be young adults and up who want to learn how to code in Java</w:t>
+      </w:r>
+      <w:r>
+        <w:t>, C++, and Python</w:t>
+      </w:r>
+      <w:r>
+        <w:t>, but want to do it in a way that is:</w:t>
       </w:r>
     </w:p>
     <w:p>
@@ -519,7 +557,13 @@
         <w:t xml:space="preserve"> because it will expand the Community by teaching more people how to code. It will also benefit the Community by </w:t>
       </w:r>
       <w:r>
-        <w:t>providing a resource for anybody in the Community to learn or hone their skills in Java.</w:t>
+        <w:t>providing a resource for anybody in the Community to learn or hone their skills in Java</w:t>
+      </w:r>
+      <w:r>
+        <w:t>, C++, or Python</w:t>
+      </w:r>
+      <w:r>
+        <w:t>.</w:t>
       </w:r>
     </w:p>
     <w:p>
@@ -531,7 +575,13 @@
         </w:numPr>
       </w:pPr>
       <w:r>
-        <w:t xml:space="preserve">Businesses, because they may need a quick and efficient way to train new employees how to use Java. </w:t>
+        <w:t>Businesses, because they may need a quick and efficient way to train new employees how to use Java</w:t>
+      </w:r>
+      <w:r>
+        <w:t>, C++, or Python</w:t>
+      </w:r>
+      <w:r>
+        <w:t xml:space="preserve">. </w:t>
       </w:r>
     </w:p>
     <w:p>
@@ -544,7 +594,13 @@
       </w:pPr>
       <w:r>
         <w:lastRenderedPageBreak/>
-        <w:t>Students, because they may need a quick and easy way to learn how to use Java for a class they want to take or a co-op job they are planning to take.</w:t>
+        <w:t>Students, because they may need a quick and easy way to learn how to use Java</w:t>
+      </w:r>
+      <w:r>
+        <w:t>, C++, or Python</w:t>
+      </w:r>
+      <w:r>
+        <w:t xml:space="preserve"> for a class they want to take or a co-op job they are planning to take.</w:t>
       </w:r>
     </w:p>
     <w:p/>
@@ -567,11 +623,79 @@
         <w:ind w:left="1440" w:firstLine="720"/>
       </w:pPr>
       <w:r>
-        <w:t>Upon opening the application once installed the user will be presented with a choice of three difficulty categories, displayed as buttons, to choose from: Easy, Medium, Hard. This will affect the difficulty of the questions proposed so a user may escalate difficulty at their own prerogative.  The user will then select one of these difficulties and be presented with a grid of numbered buttons representing the questions of the chosen difficulty that the user may attempt. This grid will also act as a progress tracker as when a question is completed the grid button associated with that question will change appearance. Upon pressing one of these buttons in the grid the corresponding question will appear as a drag and drop puzzle for the user to attempt. A piece of incomplete code will appear in the top section of the screen with boxes as locations for draggable answers representing missing components. Below the question will be a bank of possible answers that the user may choose from to drag and drop into the empty spaces in the code. When the user has entered the correct pieces into the correct spaces a victory box will appear notifying the user of their completion of the puzzle. From this dialog the user may either attempt the next question or return to the difficulty selection.</w:t>
+        <w:t>Upon opening the application once installed the user wil</w:t>
+      </w:r>
+      <w:r>
+        <w:t>l be presented with a choice of three different languages (Java, C++, Python) and three different difficulties (Easy, Medium, and Hard) in two different selectors</w:t>
+      </w:r>
+      <w:r>
+        <w:t xml:space="preserve">. This will affect the </w:t>
+      </w:r>
+      <w:r>
+        <w:t xml:space="preserve">language and </w:t>
+      </w:r>
+      <w:r>
+        <w:t>difficulty of the questions proposed so a user may escalate difficulty</w:t>
+      </w:r>
+      <w:r>
+        <w:t xml:space="preserve"> or change language</w:t>
+      </w:r>
+      <w:r>
+        <w:t xml:space="preserve"> at their own preroga</w:t>
+      </w:r>
+      <w:r>
+        <w:t xml:space="preserve">tive. </w:t>
+      </w:r>
+      <w:r>
+        <w:t>The us</w:t>
+      </w:r>
+      <w:r>
+        <w:t>er will then select one of the</w:t>
+      </w:r>
+      <w:r>
+        <w:t xml:space="preserve"> difficulties </w:t>
+      </w:r>
+      <w:r>
+        <w:t xml:space="preserve">for the chosen language </w:t>
+      </w:r>
+      <w:r>
+        <w:t xml:space="preserve">and be presented with a grid of numbered buttons representing the questions of the chosen difficulty that the user may attempt. This grid will also act as a progress tracker as when a question is completed the grid button associated with that question will change appearance. Upon pressing one of these buttons in the grid the corresponding question will appear as a drag and drop puzzle for the user to attempt. A piece of incomplete code will appear in the top section of the screen with boxes as locations for draggable answers representing missing components. Below the question will be a bank of possible answers that the user may choose from to drag and drop into the empty spaces in the code. When the user has entered the correct pieces into the correct spaces a victory box will appear notifying the user of their completion of the puzzle. From this dialog the user may either attempt the next question or return to the </w:t>
+      </w:r>
+      <w:r>
+        <w:t>language/</w:t>
+      </w:r>
+      <w:r>
+        <w:t>difficulty selection.</w:t>
       </w:r>
       <w:r>
         <w:t xml:space="preserve"> If a user is unable to complete a question they may advance to the next question at that difficulty level using a next button on the question screen.</w:t>
       </w:r>
+    </w:p>
+    <w:p>
+      <w:pPr>
+        <w:pStyle w:val="ListParagraph"/>
+        <w:ind w:left="1440" w:firstLine="720"/>
+      </w:pPr>
+    </w:p>
+    <w:p>
+      <w:pPr>
+        <w:pStyle w:val="ListParagraph"/>
+        <w:ind w:left="1440" w:firstLine="720"/>
+      </w:pPr>
+      <w:r>
+        <w:t>The idea for this app comes from an amalgamation of many different apps, programs, and academic resources that we have used throughout our use. The question selection grid is like the question selection grid that many puzzle games use on iOS and Android. The drag and drop question and answer idea comes from a drag and dr</w:t>
+      </w:r>
+      <w:r>
+        <w:t>op programming tutorial called S</w:t>
+      </w:r>
+      <w:r>
+        <w:t>cratch</w:t>
+      </w:r>
+      <w:r>
+        <w:t>. The fill in the blank format for questions is also present on many quizzes and tests in the computer science faculty.</w:t>
+      </w:r>
+      <w:bookmarkStart w:id="0" w:name="_GoBack"/>
+      <w:bookmarkEnd w:id="0"/>
     </w:p>
     <w:p>
       <w:pPr>
@@ -612,7 +736,7 @@
         </w:numPr>
       </w:pPr>
       <w:r>
-        <w:t>The label for the question difficulties</w:t>
+        <w:t>The selector for language</w:t>
       </w:r>
     </w:p>
     <w:p>
@@ -624,6 +748,18 @@
         </w:numPr>
       </w:pPr>
       <w:r>
+        <w:t>The selector for difficulty</w:t>
+      </w:r>
+    </w:p>
+    <w:p>
+      <w:pPr>
+        <w:pStyle w:val="ListParagraph"/>
+        <w:numPr>
+          <w:ilvl w:val="2"/>
+          <w:numId w:val="1"/>
+        </w:numPr>
+      </w:pPr>
+      <w:r>
         <w:t>Three buttons for the difficulties: Easy, Medium, Hard</w:t>
       </w:r>
     </w:p>
@@ -636,7 +772,10 @@
         </w:numPr>
       </w:pPr>
       <w:r>
-        <w:t>When a user selects a category the question selection activity should open and display:</w:t>
+        <w:t>When a user selects a language and difficulty</w:t>
+      </w:r>
+      <w:r>
+        <w:t xml:space="preserve"> the question selection activity should open and display:</w:t>
       </w:r>
     </w:p>
     <w:p>
@@ -648,7 +787,13 @@
         </w:numPr>
       </w:pPr>
       <w:r>
-        <w:t>A grid of numbered buttons representing the questions for that difficulty level</w:t>
+        <w:t xml:space="preserve">A grid of numbered buttons representing the questions for that </w:t>
+      </w:r>
+      <w:r>
+        <w:t xml:space="preserve">language at that </w:t>
+      </w:r>
+      <w:r>
+        <w:t>difficulty level</w:t>
       </w:r>
     </w:p>
     <w:p>
@@ -672,6 +817,7 @@
         </w:numPr>
       </w:pPr>
       <w:r>
+        <w:lastRenderedPageBreak/>
         <w:t>Previously completed questions should have a visible difference in the appearance of the buttons</w:t>
       </w:r>
     </w:p>
@@ -744,7 +890,6 @@
         </w:numPr>
       </w:pPr>
       <w:r>
-        <w:lastRenderedPageBreak/>
         <w:t>If a user successfully completes an activity a question completion popup should appear and display</w:t>
       </w:r>
     </w:p>
@@ -793,7 +938,15 @@
         </w:numPr>
       </w:pPr>
       <w:r>
-        <w:t>For the question activity empty squares should appear where the holes in the code are and be able to receive and display a drag and drop answer</w:t>
+        <w:t xml:space="preserve">For the question </w:t>
+      </w:r>
+      <w:proofErr w:type="gramStart"/>
+      <w:r>
+        <w:t>activity</w:t>
+      </w:r>
+      <w:proofErr w:type="gramEnd"/>
+      <w:r>
+        <w:t xml:space="preserve"> empty squares should appear where the holes in the code are and be able to receive and display a drag and drop answer</w:t>
       </w:r>
     </w:p>
     <w:p>
@@ -820,7 +973,15 @@
         <w:t>Questions must be able to be programmatically pulled from a resource fil</w:t>
       </w:r>
       <w:r>
-        <w:t>e in some standard form ( e.g. JSON or XML</w:t>
+        <w:t xml:space="preserve">e in some standard form </w:t>
+      </w:r>
+      <w:proofErr w:type="gramStart"/>
+      <w:r>
+        <w:t>( e.g.</w:t>
+      </w:r>
+      <w:proofErr w:type="gramEnd"/>
+      <w:r>
+        <w:t xml:space="preserve"> JSON or XML</w:t>
       </w:r>
       <w:r>
         <w:t>) for easy addition of new questions</w:t>
@@ -1931,6 +2092,7 @@
     <w:lsdException w:name="HTML Sample" w:semiHidden="1" w:unhideWhenUsed="1"/>
     <w:lsdException w:name="HTML Typewriter" w:semiHidden="1" w:unhideWhenUsed="1"/>
     <w:lsdException w:name="HTML Variable" w:semiHidden="1" w:unhideWhenUsed="1"/>
+    <w:lsdException w:name="Normal Table" w:semiHidden="1" w:unhideWhenUsed="1"/>
     <w:lsdException w:name="annotation subject" w:semiHidden="1" w:unhideWhenUsed="1"/>
     <w:lsdException w:name="No List" w:semiHidden="1" w:unhideWhenUsed="1"/>
     <w:lsdException w:name="Outline List 1" w:semiHidden="1" w:unhideWhenUsed="1"/>
@@ -1975,6 +2137,7 @@
     <w:lsdException w:name="Table Professional" w:semiHidden="1" w:unhideWhenUsed="1"/>
     <w:lsdException w:name="Table Subtle 1" w:semiHidden="1" w:unhideWhenUsed="1"/>
     <w:lsdException w:name="Table Subtle 2" w:semiHidden="1" w:unhideWhenUsed="1"/>
+    <w:lsdException w:name="Table Web 1" w:semiHidden="1" w:unhideWhenUsed="1"/>
     <w:lsdException w:name="Table Web 2" w:semiHidden="1" w:unhideWhenUsed="1"/>
     <w:lsdException w:name="Table Web 3" w:semiHidden="1" w:unhideWhenUsed="1"/>
     <w:lsdException w:name="Balloon Text" w:semiHidden="1" w:unhideWhenUsed="1"/>
@@ -2429,7 +2592,7 @@
     <w:sig w:usb0="E0002AFF" w:usb1="C000247B" w:usb2="00000009" w:usb3="00000000" w:csb0="000001FF" w:csb1="00000000"/>
   </w:font>
   <w:font w:name="MS Mincho">
-    <w:altName w:val="Yu Gothic"/>
+    <w:altName w:val="ＭＳ 明朝"/>
     <w:panose1 w:val="02020609040205080304"/>
     <w:charset w:val="80"/>
     <w:family w:val="roman"/>
@@ -2470,6 +2633,7 @@
   <w:rsids>
     <w:rsidRoot w:val="00B362A6"/>
     <w:rsid w:val="00B362A6"/>
+    <w:rsid w:val="00C27B9E"/>
   </w:rsids>
   <m:mathPr>
     <m:mathFont m:val="Cambria Math"/>

</xml_diff>